<commit_message>
Fixed the exam problems: added title
</commit_message>
<xml_diff>
--- a/Courses/Applied-Programmer/Programming-Basics/07-Практически-изпит/17-12-2017-Afternoon/01.Обмен.docx
+++ b/Courses/Applied-Programmer/Programming-Basics/07-Практически-изпит/17-12-2017-Afternoon/01.Обмен.docx
@@ -4,6 +4,32 @@
   <w:body>
     <w:p>
       <w:pPr>
+        <w:pStyle w:val="Heading1"/>
+      </w:pPr>
+      <w:r>
+        <w:t xml:space="preserve">Изпит по </w:t>
+      </w:r>
+      <w:r>
+        <w:rPr>
+          <w:lang w:val="ru-RU"/>
+        </w:rPr>
+        <w:t>“</w:t>
+      </w:r>
+      <w:r>
+        <w:t>Увод в програмирането</w:t>
+      </w:r>
+      <w:r>
+        <w:rPr>
+          <w:lang w:val="ru-RU"/>
+        </w:rPr>
+        <w:t>”</w:t>
+      </w:r>
+      <w:r>
+        <w:t xml:space="preserve"> от 17.12.2017 г.</w:t>
+      </w:r>
+    </w:p>
+    <w:p>
+      <w:pPr>
         <w:spacing w:after="0"/>
         <w:rPr>
           <w:sz w:val="24"/>
@@ -20,7 +46,7 @@
       <w:hyperlink r:id="rId7" w:history="1">
         <w:r>
           <w:rPr>
-            <w:rStyle w:val="aa"/>
+            <w:rStyle w:val="Hyperlink"/>
             <w:sz w:val="24"/>
             <w:szCs w:val="24"/>
           </w:rPr>
@@ -56,38 +82,44 @@
           <w:szCs w:val="24"/>
           <w:lang w:val="en-US"/>
         </w:rPr>
-        <w:t>Judge:</w:t>
+        <w:t>Judge</w:t>
       </w:r>
       <w:r>
         <w:rPr>
           <w:sz w:val="24"/>
           <w:szCs w:val="24"/>
-        </w:rPr>
-        <w:t xml:space="preserve"> </w:t>
-      </w:r>
-    </w:p>
-    <w:p>
-      <w:pPr>
-        <w:spacing w:after="0"/>
+          <w:lang w:val="ru-RU"/>
+        </w:rPr>
+        <w:t>:</w:t>
+      </w:r>
+      <w:r>
         <w:rPr>
           <w:sz w:val="24"/>
           <w:szCs w:val="24"/>
         </w:rPr>
-      </w:pPr>
+        <w:t xml:space="preserve"> </w:t>
+      </w:r>
       <w:hyperlink r:id="rId8" w:history="1">
         <w:r>
           <w:rPr>
-            <w:rStyle w:val="aa"/>
+            <w:rStyle w:val="Hyperlink"/>
             <w:sz w:val="24"/>
             <w:szCs w:val="24"/>
           </w:rPr>
-          <w:t>https://judge.softuni.bg/Contests/2646/Практически-изпит-17-12-2017г-следобед</w:t>
+          <w:t>https://judge.softuni.bg/Contests/2646</w:t>
         </w:r>
       </w:hyperlink>
+      <w:r>
+        <w:rPr>
+          <w:sz w:val="24"/>
+          <w:szCs w:val="24"/>
+        </w:rPr>
+        <w:t>.</w:t>
+      </w:r>
     </w:p>
     <w:p>
       <w:pPr>
-        <w:pStyle w:val="2"/>
+        <w:pStyle w:val="Heading2"/>
         <w:numPr>
           <w:ilvl w:val="0"/>
           <w:numId w:val="0"/>
@@ -99,7 +131,7 @@
       </w:r>
       <w:r>
         <w:rPr>
-          <w:lang w:val="en-US"/>
+          <w:lang w:val="ru-RU"/>
         </w:rPr>
         <w:t xml:space="preserve">1. </w:t>
       </w:r>
@@ -109,19 +141,11 @@
     </w:p>
     <w:p>
       <w:r>
-        <w:t xml:space="preserve">Покрай нашумелите </w:t>
-      </w:r>
-      <w:proofErr w:type="spellStart"/>
-      <w:r>
-        <w:t>крипто</w:t>
-      </w:r>
-      <w:proofErr w:type="spellEnd"/>
-      <w:r>
-        <w:t xml:space="preserve"> валути Стефан инвеститорът решава да инвестира част от парите си в биткойн</w:t>
-      </w:r>
-      <w:r>
-        <w:rPr>
-          <w:lang w:val="en-US"/>
+        <w:t>Покрай нашумелите крипто валути Стефан инвеститорът решава да инвестира част от парите си в биткойн</w:t>
+      </w:r>
+      <w:r>
+        <w:rPr>
+          <w:lang w:val="ru-RU"/>
         </w:rPr>
         <w:t xml:space="preserve">. </w:t>
       </w:r>
@@ -130,7 +154,7 @@
       </w:r>
       <w:r>
         <w:rPr>
-          <w:lang w:val="en-US"/>
+          <w:lang w:val="ru-RU"/>
         </w:rPr>
         <w:t xml:space="preserve">, </w:t>
       </w:r>
@@ -139,7 +163,7 @@
       </w:r>
       <w:r>
         <w:rPr>
-          <w:lang w:val="en-US"/>
+          <w:lang w:val="ru-RU"/>
         </w:rPr>
         <w:t xml:space="preserve">, </w:t>
       </w:r>
@@ -148,7 +172,7 @@
       </w:r>
       <w:r>
         <w:rPr>
-          <w:lang w:val="en-US"/>
+          <w:lang w:val="ru-RU"/>
         </w:rPr>
         <w:t xml:space="preserve">, </w:t>
       </w:r>
@@ -157,7 +181,7 @@
       </w:r>
       <w:r>
         <w:rPr>
-          <w:lang w:val="en-US"/>
+          <w:lang w:val="ru-RU"/>
         </w:rPr>
         <w:t xml:space="preserve">, </w:t>
       </w:r>
@@ -166,7 +190,7 @@
       </w:r>
       <w:r>
         <w:rPr>
-          <w:lang w:val="en-US"/>
+          <w:lang w:val="ru-RU"/>
         </w:rPr>
         <w:t xml:space="preserve">. </w:t>
       </w:r>
@@ -175,7 +199,7 @@
       </w:r>
       <w:r>
         <w:rPr>
-          <w:lang w:val="en-US"/>
+          <w:lang w:val="ru-RU"/>
         </w:rPr>
         <w:t xml:space="preserve">, </w:t>
       </w:r>
@@ -191,13 +215,13 @@
       <w:r>
         <w:rPr>
           <w:b/>
-          <w:lang w:val="en-US"/>
+          <w:lang w:val="ru-RU"/>
         </w:rPr>
         <w:t>.</w:t>
       </w:r>
       <w:r>
         <w:rPr>
-          <w:lang w:val="en-US"/>
+          <w:lang w:val="ru-RU"/>
         </w:rPr>
         <w:t xml:space="preserve"> </w:t>
       </w:r>
@@ -206,7 +230,7 @@
       </w:r>
       <w:r>
         <w:rPr>
-          <w:lang w:val="en-US"/>
+          <w:lang w:val="ru-RU"/>
         </w:rPr>
         <w:t xml:space="preserve">. </w:t>
       </w:r>
@@ -215,7 +239,7 @@
       </w:r>
       <w:r>
         <w:rPr>
-          <w:lang w:val="en-US"/>
+          <w:lang w:val="ru-RU"/>
         </w:rPr>
         <w:t xml:space="preserve">, </w:t>
       </w:r>
@@ -225,7 +249,7 @@
       <w:r>
         <w:rPr>
           <w:b/>
-          <w:lang w:val="en-US"/>
+          <w:lang w:val="ru-RU"/>
         </w:rPr>
         <w:t xml:space="preserve">10% </w:t>
       </w:r>
@@ -240,7 +264,7 @@
       </w:r>
       <w:r>
         <w:rPr>
-          <w:lang w:val="en-US"/>
+          <w:lang w:val="ru-RU"/>
         </w:rPr>
         <w:t>.</w:t>
       </w:r>
@@ -263,7 +287,7 @@
       <w:r>
         <w:rPr>
           <w:b/>
-          <w:lang w:val="en-US"/>
+          <w:lang w:val="ru-RU"/>
         </w:rPr>
         <w:t xml:space="preserve">, </w:t>
       </w:r>
@@ -276,14 +300,14 @@
       <w:r>
         <w:rPr>
           <w:b/>
-          <w:lang w:val="en-US"/>
+          <w:lang w:val="ru-RU"/>
         </w:rPr>
         <w:t>:</w:t>
       </w:r>
     </w:p>
     <w:p>
       <w:pPr>
-        <w:pStyle w:val="ad"/>
+        <w:pStyle w:val="ListParagraph"/>
         <w:numPr>
           <w:ilvl w:val="0"/>
           <w:numId w:val="17"/>
@@ -305,14 +329,14 @@
       <w:r>
         <w:rPr>
           <w:b/>
-          <w:lang w:val="en-US"/>
+          <w:lang w:val="ru-RU"/>
         </w:rPr>
         <w:t>.</w:t>
       </w:r>
     </w:p>
     <w:p>
       <w:pPr>
-        <w:pStyle w:val="ad"/>
+        <w:pStyle w:val="ListParagraph"/>
         <w:rPr>
           <w:b/>
         </w:rPr>
@@ -320,7 +344,7 @@
     </w:p>
     <w:p>
       <w:pPr>
-        <w:pStyle w:val="ad"/>
+        <w:pStyle w:val="ListParagraph"/>
         <w:numPr>
           <w:ilvl w:val="0"/>
           <w:numId w:val="17"/>
@@ -342,7 +366,7 @@
       <w:r>
         <w:rPr>
           <w:b/>
-          <w:lang w:val="en-US"/>
+          <w:lang w:val="ru-RU"/>
         </w:rPr>
         <w:t xml:space="preserve">, </w:t>
       </w:r>
@@ -355,7 +379,7 @@
       <w:r>
         <w:rPr>
           <w:b/>
-          <w:lang w:val="en-US"/>
+          <w:lang w:val="ru-RU"/>
         </w:rPr>
         <w:t xml:space="preserve">. </w:t>
       </w:r>
@@ -371,7 +395,7 @@
     </w:p>
     <w:p>
       <w:pPr>
-        <w:pStyle w:val="ad"/>
+        <w:pStyle w:val="ListParagraph"/>
         <w:rPr>
           <w:b/>
         </w:rPr>
@@ -379,7 +403,7 @@
     </w:p>
     <w:p>
       <w:pPr>
-        <w:pStyle w:val="ad"/>
+        <w:pStyle w:val="ListParagraph"/>
         <w:numPr>
           <w:ilvl w:val="1"/>
           <w:numId w:val="16"/>
@@ -398,7 +422,7 @@
       <w:r>
         <w:rPr>
           <w:b/>
-          <w:lang w:val="en-US"/>
+          <w:lang w:val="ru-RU"/>
         </w:rPr>
         <w:t xml:space="preserve">=  </w:t>
       </w:r>
@@ -407,62 +431,76 @@
           <w:b/>
         </w:rPr>
         <w:t xml:space="preserve">броят биткойн който може да бъде закупен </w:t>
+      </w:r>
+      <w:r>
+        <w:rPr>
+          <w:b/>
+          <w:lang w:val="ru-RU"/>
+        </w:rPr>
+        <w:t xml:space="preserve">*  </w:t>
+      </w:r>
+      <w:r>
+        <w:rPr>
+          <w:b/>
+          <w:noProof/>
+          <w:lang w:val="ru-RU"/>
+        </w:rPr>
+        <w:t>(</w:t>
+      </w:r>
+      <w:proofErr w:type="spellStart"/>
+      <w:r>
+        <w:rPr>
+          <w:b/>
+        </w:rPr>
+        <w:t>сатоши</w:t>
+      </w:r>
+      <w:proofErr w:type="spellEnd"/>
+      <w:r>
+        <w:rPr>
+          <w:b/>
+        </w:rPr>
+        <w:t xml:space="preserve"> за байт  </w:t>
+      </w:r>
+      <w:r>
+        <w:rPr>
+          <w:b/>
+          <w:lang w:val="ru-RU"/>
+        </w:rPr>
+        <w:t>*  1024</w:t>
+      </w:r>
+      <w:r>
+        <w:rPr>
+          <w:b/>
+          <w:noProof/>
+          <w:lang w:val="ru-RU"/>
+        </w:rPr>
+        <w:t xml:space="preserve">) </w:t>
+      </w:r>
+      <w:r>
+        <w:rPr>
+          <w:b/>
+          <w:lang w:val="ru-RU"/>
+        </w:rPr>
+        <w:t>/ 100 000</w:t>
       </w:r>
       <w:r>
         <w:rPr>
           <w:b/>
           <w:lang w:val="en-US"/>
         </w:rPr>
-        <w:t xml:space="preserve">*  </w:t>
+        <w:t> </w:t>
       </w:r>
       <w:r>
         <w:rPr>
           <w:b/>
-          <w:noProof/>
-          <w:lang w:val="en-US"/>
-        </w:rPr>
-        <w:t>(</w:t>
-      </w:r>
-      <w:proofErr w:type="spellStart"/>
-      <w:r>
-        <w:rPr>
-          <w:b/>
-        </w:rPr>
-        <w:t>сатоши</w:t>
-      </w:r>
-      <w:proofErr w:type="spellEnd"/>
-      <w:r>
-        <w:rPr>
-          <w:b/>
-        </w:rPr>
-        <w:t xml:space="preserve"> за байт  </w:t>
-      </w:r>
-      <w:r>
-        <w:rPr>
-          <w:b/>
-          <w:lang w:val="en-US"/>
-        </w:rPr>
-        <w:t>*  1024</w:t>
-      </w:r>
-      <w:r>
-        <w:rPr>
-          <w:b/>
-          <w:noProof/>
-          <w:lang w:val="en-US"/>
-        </w:rPr>
-        <w:t xml:space="preserve">) </w:t>
-      </w:r>
-      <w:r>
-        <w:rPr>
-          <w:b/>
-          <w:lang w:val="en-US"/>
-        </w:rPr>
-        <w:t>/ 100 000 000</w:t>
+          <w:lang w:val="ru-RU"/>
+        </w:rPr>
+        <w:t>000</w:t>
       </w:r>
     </w:p>
     <w:p>
       <w:pPr>
-        <w:pStyle w:val="ad"/>
+        <w:pStyle w:val="ListParagraph"/>
         <w:numPr>
           <w:ilvl w:val="0"/>
           <w:numId w:val="17"/>
@@ -484,14 +522,14 @@
       <w:r>
         <w:rPr>
           <w:b/>
-          <w:lang w:val="en-US"/>
+          <w:lang w:val="ru-RU"/>
         </w:rPr>
         <w:t>.</w:t>
       </w:r>
     </w:p>
     <w:p>
       <w:pPr>
-        <w:pStyle w:val="3"/>
+        <w:pStyle w:val="Heading3"/>
         <w:jc w:val="both"/>
         <w:rPr>
           <w:lang w:val="bg-BG"/>
@@ -514,7 +552,7 @@
       <w:r>
         <w:rPr>
           <w:b/>
-          <w:lang w:val="en-US"/>
+          <w:lang w:val="ru-RU"/>
         </w:rPr>
         <w:t xml:space="preserve">3 </w:t>
       </w:r>
@@ -526,14 +564,14 @@
       </w:r>
       <w:r>
         <w:rPr>
-          <w:lang w:val="en-US"/>
+          <w:lang w:val="ru-RU"/>
         </w:rPr>
         <w:t>:</w:t>
       </w:r>
     </w:p>
     <w:p>
       <w:pPr>
-        <w:pStyle w:val="ad"/>
+        <w:pStyle w:val="ListParagraph"/>
         <w:numPr>
           <w:ilvl w:val="0"/>
           <w:numId w:val="14"/>
@@ -555,13 +593,13 @@
       </w:r>
       <w:r>
         <w:rPr>
-          <w:lang w:val="en-US"/>
+          <w:lang w:val="ru-RU"/>
         </w:rPr>
         <w:t>-</w:t>
       </w:r>
       <w:r>
         <w:rPr>
-          <w:lang w:val="en-US"/>
+          <w:lang w:val="ru-RU"/>
         </w:rPr>
         <w:t xml:space="preserve"> </w:t>
       </w:r>
@@ -570,46 +608,46 @@
           <w:b/>
         </w:rPr>
         <w:t>щатските долари</w:t>
+      </w:r>
+      <w:r>
+        <w:rPr>
+          <w:b/>
+          <w:lang w:val="ru-RU"/>
+        </w:rPr>
+        <w:t xml:space="preserve">, </w:t>
+      </w:r>
+      <w:r>
+        <w:rPr>
+          <w:b/>
+        </w:rPr>
+        <w:t>които Стефан ще инвестира</w:t>
+      </w:r>
+      <w:r>
+        <w:rPr>
+          <w:lang w:val="ru-RU"/>
+        </w:rPr>
+        <w:t xml:space="preserve">. </w:t>
+      </w:r>
+      <w:r>
+        <w:rPr>
+          <w:b/>
+        </w:rPr>
+        <w:t>Реално число в интервала</w:t>
+      </w:r>
+      <w:r>
+        <w:t xml:space="preserve"> </w:t>
       </w:r>
       <w:r>
         <w:rPr>
           <w:b/>
           <w:lang w:val="en-US"/>
         </w:rPr>
-        <w:t xml:space="preserve">, </w:t>
-      </w:r>
-      <w:r>
-        <w:rPr>
-          <w:b/>
-        </w:rPr>
-        <w:t>които Стефан ще инвестира</w:t>
-      </w:r>
-      <w:r>
-        <w:rPr>
-          <w:lang w:val="en-US"/>
-        </w:rPr>
-        <w:t xml:space="preserve">. </w:t>
-      </w:r>
-      <w:r>
-        <w:rPr>
-          <w:b/>
-        </w:rPr>
-        <w:t>Реално число в интервала</w:t>
-      </w:r>
-      <w:r>
-        <w:t xml:space="preserve"> </w:t>
-      </w:r>
-      <w:r>
-        <w:rPr>
-          <w:b/>
-          <w:lang w:val="en-US"/>
-        </w:rPr>
         <w:t>[1.00…1 000 000.00]</w:t>
       </w:r>
     </w:p>
     <w:p>
       <w:pPr>
-        <w:pStyle w:val="ad"/>
+        <w:pStyle w:val="ListParagraph"/>
         <w:numPr>
           <w:ilvl w:val="0"/>
           <w:numId w:val="14"/>
@@ -631,46 +669,46 @@
       </w:r>
       <w:r>
         <w:rPr>
-          <w:lang w:val="en-US"/>
+          <w:lang w:val="ru-RU"/>
         </w:rPr>
         <w:t>-</w:t>
+      </w:r>
+      <w:r>
+        <w:rPr>
+          <w:b/>
+          <w:lang w:val="ru-RU"/>
+        </w:rPr>
+        <w:t xml:space="preserve"> </w:t>
+      </w:r>
+      <w:r>
+        <w:rPr>
+          <w:b/>
+        </w:rPr>
+        <w:t>цената за един биткойн в щатски долари</w:t>
+      </w:r>
+      <w:r>
+        <w:rPr>
+          <w:lang w:val="ru-RU"/>
+        </w:rPr>
+        <w:t xml:space="preserve">. </w:t>
+      </w:r>
+      <w:r>
+        <w:rPr>
+          <w:b/>
+        </w:rPr>
+        <w:t xml:space="preserve">Реално число в интервала </w:t>
       </w:r>
       <w:r>
         <w:rPr>
           <w:b/>
           <w:lang w:val="en-US"/>
         </w:rPr>
-        <w:t xml:space="preserve"> </w:t>
-      </w:r>
-      <w:r>
-        <w:rPr>
-          <w:b/>
-        </w:rPr>
-        <w:t>цената за един биткойн в щатски долари</w:t>
-      </w:r>
-      <w:r>
-        <w:rPr>
-          <w:lang w:val="en-US"/>
-        </w:rPr>
-        <w:t xml:space="preserve">. </w:t>
-      </w:r>
-      <w:r>
-        <w:rPr>
-          <w:b/>
-        </w:rPr>
-        <w:t xml:space="preserve">Реално число в интервала </w:t>
-      </w:r>
-      <w:r>
-        <w:rPr>
-          <w:b/>
-          <w:lang w:val="en-US"/>
-        </w:rPr>
         <w:t>[0.00… 20 000.00]</w:t>
       </w:r>
     </w:p>
     <w:p>
       <w:pPr>
-        <w:pStyle w:val="ad"/>
+        <w:pStyle w:val="ListParagraph"/>
         <w:numPr>
           <w:ilvl w:val="0"/>
           <w:numId w:val="14"/>
@@ -689,13 +727,13 @@
       </w:r>
       <w:r>
         <w:rPr>
-          <w:lang w:val="en-US"/>
+          <w:lang w:val="ru-RU"/>
         </w:rPr>
         <w:t>-</w:t>
       </w:r>
       <w:r>
         <w:rPr>
-          <w:lang w:val="en-US"/>
+          <w:lang w:val="ru-RU"/>
         </w:rPr>
         <w:t xml:space="preserve"> </w:t>
       </w:r>
@@ -712,25 +750,25 @@
           <w:b/>
         </w:rPr>
         <w:t xml:space="preserve"> за байт</w:t>
+      </w:r>
+      <w:r>
+        <w:rPr>
+          <w:b/>
+          <w:lang w:val="ru-RU"/>
+        </w:rPr>
+        <w:t xml:space="preserve">. </w:t>
+      </w:r>
+      <w:r>
+        <w:rPr>
+          <w:b/>
+        </w:rPr>
+        <w:t xml:space="preserve">Цяло число в интервала </w:t>
       </w:r>
       <w:r>
         <w:rPr>
           <w:b/>
           <w:lang w:val="en-US"/>
         </w:rPr>
-        <w:t xml:space="preserve">. </w:t>
-      </w:r>
-      <w:r>
-        <w:rPr>
-          <w:b/>
-        </w:rPr>
-        <w:t xml:space="preserve">Цяло число в интервала </w:t>
-      </w:r>
-      <w:r>
-        <w:rPr>
-          <w:b/>
-          <w:lang w:val="en-US"/>
-        </w:rPr>
         <w:t>[1 ... 1000]</w:t>
       </w:r>
     </w:p>
@@ -741,7 +779,7 @@
     </w:p>
     <w:p>
       <w:pPr>
-        <w:pStyle w:val="3"/>
+        <w:pStyle w:val="Heading3"/>
         <w:jc w:val="both"/>
         <w:rPr>
           <w:lang w:val="bg-BG"/>
@@ -773,13 +811,13 @@
       <w:r>
         <w:rPr>
           <w:b/>
-          <w:lang w:val="en-US"/>
+          <w:lang w:val="ru-RU"/>
         </w:rPr>
         <w:t>:</w:t>
       </w:r>
       <w:r>
         <w:rPr>
-          <w:lang w:val="en-US"/>
+          <w:lang w:val="ru-RU"/>
         </w:rPr>
         <w:t xml:space="preserve"> </w:t>
       </w:r>
@@ -798,34 +836,87 @@
         </w:rPr>
       </w:pPr>
       <w:r>
-        <w:t>"Total bitcoin after expenses: {</w:t>
-      </w:r>
-      <w:r>
         <w:rPr>
           <w:lang w:val="bg-BG"/>
         </w:rPr>
+        <w:t>"</w:t>
+      </w:r>
+      <w:r>
+        <w:t>Total</w:t>
+      </w:r>
+      <w:r>
+        <w:rPr>
+          <w:lang w:val="bg-BG"/>
+        </w:rPr>
+        <w:t xml:space="preserve"> </w:t>
+      </w:r>
+      <w:r>
+        <w:t>bitcoin</w:t>
+      </w:r>
+      <w:r>
+        <w:rPr>
+          <w:lang w:val="bg-BG"/>
+        </w:rPr>
+        <w:t xml:space="preserve"> </w:t>
+      </w:r>
+      <w:r>
+        <w:t>after</w:t>
+      </w:r>
+      <w:r>
+        <w:rPr>
+          <w:lang w:val="bg-BG"/>
+        </w:rPr>
+        <w:t xml:space="preserve"> </w:t>
+      </w:r>
+      <w:r>
+        <w:t>expenses</w:t>
+      </w:r>
+      <w:r>
+        <w:rPr>
+          <w:lang w:val="bg-BG"/>
+        </w:rPr>
+        <w:t>: {</w:t>
+      </w:r>
+      <w:r>
+        <w:rPr>
+          <w:lang w:val="bg-BG"/>
+        </w:rPr>
         <w:t>брой биткойни след всички разходи</w:t>
       </w:r>
       <w:r>
-        <w:t xml:space="preserve">} BTC" </w:t>
-      </w:r>
-      <w:r>
-        <w:rPr>
-          <w:b w:val="0"/>
-        </w:rPr>
-        <w:t>-</w:t>
-      </w:r>
-      <w:r>
-        <w:rPr>
-          <w:b w:val="0"/>
-        </w:rPr>
-        <w:t xml:space="preserve"> </w:t>
+        <w:rPr>
+          <w:lang w:val="bg-BG"/>
+        </w:rPr>
+        <w:t xml:space="preserve">} </w:t>
+      </w:r>
+      <w:r>
+        <w:t>BTC</w:t>
+      </w:r>
+      <w:r>
+        <w:rPr>
+          <w:lang w:val="bg-BG"/>
+        </w:rPr>
+        <w:t xml:space="preserve">" </w:t>
       </w:r>
       <w:r>
         <w:rPr>
           <w:b w:val="0"/>
           <w:lang w:val="bg-BG"/>
         </w:rPr>
+        <w:t>-</w:t>
+      </w:r>
+      <w:r>
+        <w:rPr>
+          <w:b w:val="0"/>
+          <w:lang w:val="bg-BG"/>
+        </w:rPr>
+        <w:t xml:space="preserve"> </w:t>
+      </w:r>
+      <w:r>
+        <w:rPr>
+          <w:b w:val="0"/>
+          <w:lang w:val="bg-BG"/>
+        </w:rPr>
         <w:t xml:space="preserve">форматира се до </w:t>
       </w:r>
       <w:r>
@@ -835,6 +926,9 @@
         <w:t>петия знак след десетичната запетая</w:t>
       </w:r>
       <w:r>
+        <w:rPr>
+          <w:lang w:val="bg-BG"/>
+        </w:rPr>
         <w:t>.</w:t>
       </w:r>
     </w:p>
@@ -852,7 +946,28 @@
         </w:rPr>
       </w:pPr>
       <w:r>
-        <w:t>"Tax payed: {</w:t>
+        <w:rPr>
+          <w:lang w:val="ru-RU"/>
+        </w:rPr>
+        <w:t>"</w:t>
+      </w:r>
+      <w:r>
+        <w:t>Tax</w:t>
+      </w:r>
+      <w:r>
+        <w:rPr>
+          <w:lang w:val="ru-RU"/>
+        </w:rPr>
+        <w:t xml:space="preserve"> </w:t>
+      </w:r>
+      <w:r>
+        <w:t>payed</w:t>
+      </w:r>
+      <w:r>
+        <w:rPr>
+          <w:lang w:val="ru-RU"/>
+        </w:rPr>
+        <w:t>: {</w:t>
       </w:r>
       <w:r>
         <w:rPr>
@@ -861,15 +976,31 @@
         <w:t>такса в долари</w:t>
       </w:r>
       <w:r>
-        <w:t xml:space="preserve">} USD" </w:t>
+        <w:rPr>
+          <w:lang w:val="ru-RU"/>
+        </w:rPr>
+        <w:t xml:space="preserve">} </w:t>
+      </w:r>
+      <w:r>
+        <w:t>USD</w:t>
+      </w:r>
+      <w:r>
+        <w:rPr>
+          <w:lang w:val="ru-RU"/>
+        </w:rPr>
+        <w:t xml:space="preserve">" </w:t>
       </w:r>
       <w:r>
         <w:rPr>
           <w:b w:val="0"/>
+          <w:lang w:val="ru-RU"/>
         </w:rPr>
         <w:t>-</w:t>
       </w:r>
       <w:r>
+        <w:rPr>
+          <w:lang w:val="ru-RU"/>
+        </w:rPr>
         <w:t xml:space="preserve"> </w:t>
       </w:r>
       <w:r>
@@ -886,6 +1017,9 @@
         <w:t>втория знак след десетичната запетая</w:t>
       </w:r>
       <w:r>
+        <w:rPr>
+          <w:lang w:val="ru-RU"/>
+        </w:rPr>
         <w:t>.</w:t>
       </w:r>
     </w:p>
@@ -903,7 +1037,37 @@
         </w:rPr>
       </w:pPr>
       <w:r>
-        <w:t>"Programmer`s payment: {</w:t>
+        <w:rPr>
+          <w:lang w:val="ru-RU"/>
+        </w:rPr>
+        <w:t>"</w:t>
+      </w:r>
+      <w:r>
+        <w:t>Programmer</w:t>
+      </w:r>
+      <w:r>
+        <w:rPr>
+          <w:lang w:val="ru-RU"/>
+        </w:rPr>
+        <w:t>`</w:t>
+      </w:r>
+      <w:r>
+        <w:t>s</w:t>
+      </w:r>
+      <w:r>
+        <w:rPr>
+          <w:lang w:val="ru-RU"/>
+        </w:rPr>
+        <w:t xml:space="preserve"> </w:t>
+      </w:r>
+      <w:r>
+        <w:t>payment</w:t>
+      </w:r>
+      <w:r>
+        <w:rPr>
+          <w:lang w:val="ru-RU"/>
+        </w:rPr>
+        <w:t>: {</w:t>
       </w:r>
       <w:r>
         <w:rPr>
@@ -912,17 +1076,31 @@
         <w:t>комисионната изплатена на програмиста</w:t>
       </w:r>
       <w:r>
-        <w:t xml:space="preserve">} BTC" </w:t>
+        <w:rPr>
+          <w:lang w:val="ru-RU"/>
+        </w:rPr>
+        <w:t xml:space="preserve">} </w:t>
+      </w:r>
+      <w:r>
+        <w:t>BTC</w:t>
+      </w:r>
+      <w:r>
+        <w:rPr>
+          <w:lang w:val="ru-RU"/>
+        </w:rPr>
+        <w:t xml:space="preserve">" </w:t>
       </w:r>
       <w:r>
         <w:rPr>
           <w:b w:val="0"/>
+          <w:lang w:val="ru-RU"/>
         </w:rPr>
         <w:t>-</w:t>
       </w:r>
       <w:r>
         <w:rPr>
           <w:b w:val="0"/>
+          <w:lang w:val="ru-RU"/>
         </w:rPr>
         <w:t xml:space="preserve"> </w:t>
       </w:r>
@@ -940,6 +1118,9 @@
         <w:t>петия знак след десетичната запетая</w:t>
       </w:r>
       <w:r>
+        <w:rPr>
+          <w:lang w:val="ru-RU"/>
+        </w:rPr>
         <w:t>.</w:t>
       </w:r>
     </w:p>
@@ -962,7 +1143,7 @@
     </w:p>
     <w:p>
       <w:pPr>
-        <w:pStyle w:val="3"/>
+        <w:pStyle w:val="Heading3"/>
         <w:rPr>
           <w:lang w:val="bg-BG"/>
         </w:rPr>
@@ -977,7 +1158,7 @@
     </w:p>
     <w:tbl>
       <w:tblPr>
-        <w:tblStyle w:val="a3"/>
+        <w:tblStyle w:val="TableGrid"/>
         <w:tblW w:w="10915" w:type="dxa"/>
         <w:tblInd w:w="-147" w:type="dxa"/>
         <w:tblLayout w:type="fixed"/>
@@ -1209,7 +1390,7 @@
                 <w:noProof/>
                 <w:sz w:val="20"/>
                 <w:szCs w:val="20"/>
-                <w:lang w:val="en-US"/>
+                <w:lang w:val="ru-RU"/>
               </w:rPr>
               <w:t>= 250 000 / 10 000 = 25</w:t>
             </w:r>
@@ -1240,29 +1421,9 @@
                 <w:noProof/>
                 <w:sz w:val="20"/>
                 <w:szCs w:val="20"/>
-                <w:lang w:val="en-US"/>
-              </w:rPr>
-              <w:t>=  25 * (100 * 1024) / 100 000 000 = 0.0256</w:t>
-            </w:r>
-          </w:p>
-          <w:p>
-            <w:pPr>
-              <w:spacing w:before="60" w:after="0" w:line="276" w:lineRule="auto"/>
-              <w:rPr>
-                <w:rFonts w:ascii="Consolas" w:hAnsi="Consolas" w:cs="Times New Roman"/>
-                <w:b/>
-                <w:sz w:val="20"/>
-                <w:szCs w:val="20"/>
-              </w:rPr>
-            </w:pPr>
-            <w:r>
-              <w:rPr>
-                <w:rFonts w:ascii="Consolas" w:hAnsi="Consolas" w:cs="Times New Roman"/>
-                <w:b/>
-                <w:sz w:val="20"/>
-                <w:szCs w:val="20"/>
-              </w:rPr>
-              <w:t xml:space="preserve">Общо закупен биткойн </w:t>
+                <w:lang w:val="ru-RU"/>
+              </w:rPr>
+              <w:t>=  25 * (100 * 1024) / 100</w:t>
             </w:r>
             <w:r>
               <w:rPr>
@@ -1273,7 +1434,18 @@
                 <w:szCs w:val="20"/>
                 <w:lang w:val="en-US"/>
               </w:rPr>
-              <w:t xml:space="preserve">= 25 </w:t>
+              <w:t> </w:t>
+            </w:r>
+            <w:r>
+              <w:rPr>
+                <w:rFonts w:ascii="Consolas" w:hAnsi="Consolas" w:cs="Times New Roman"/>
+                <w:b/>
+                <w:noProof/>
+                <w:sz w:val="20"/>
+                <w:szCs w:val="20"/>
+                <w:lang w:val="ru-RU"/>
+              </w:rPr>
+              <w:t>000</w:t>
             </w:r>
             <w:r>
               <w:rPr>
@@ -1284,7 +1456,133 @@
                 <w:szCs w:val="20"/>
                 <w:lang w:val="en-US"/>
               </w:rPr>
+              <w:t> </w:t>
+            </w:r>
+            <w:r>
+              <w:rPr>
+                <w:rFonts w:ascii="Consolas" w:hAnsi="Consolas" w:cs="Times New Roman"/>
+                <w:b/>
+                <w:noProof/>
+                <w:sz w:val="20"/>
+                <w:szCs w:val="20"/>
+                <w:lang w:val="ru-RU"/>
+              </w:rPr>
+              <w:t>000 = 0.0256</w:t>
+            </w:r>
+          </w:p>
+          <w:p>
+            <w:pPr>
+              <w:spacing w:before="60" w:after="0" w:line="276" w:lineRule="auto"/>
+              <w:rPr>
+                <w:rFonts w:ascii="Consolas" w:hAnsi="Consolas" w:cs="Times New Roman"/>
+                <w:b/>
+                <w:sz w:val="20"/>
+                <w:szCs w:val="20"/>
+              </w:rPr>
+            </w:pPr>
+            <w:r>
+              <w:rPr>
+                <w:rFonts w:ascii="Consolas" w:hAnsi="Consolas" w:cs="Times New Roman"/>
+                <w:b/>
+                <w:sz w:val="20"/>
+                <w:szCs w:val="20"/>
+              </w:rPr>
+              <w:t xml:space="preserve">Общо закупен биткойн </w:t>
+            </w:r>
+            <w:r>
+              <w:rPr>
+                <w:rFonts w:ascii="Consolas" w:hAnsi="Consolas" w:cs="Times New Roman"/>
+                <w:b/>
+                <w:noProof/>
+                <w:sz w:val="20"/>
+                <w:szCs w:val="20"/>
+                <w:lang w:val="ru-RU"/>
+              </w:rPr>
+              <w:t xml:space="preserve">= 25 </w:t>
+            </w:r>
+            <w:r>
+              <w:rPr>
+                <w:rFonts w:ascii="Consolas" w:hAnsi="Consolas" w:cs="Times New Roman"/>
+                <w:b/>
+                <w:noProof/>
+                <w:sz w:val="20"/>
+                <w:szCs w:val="20"/>
+                <w:lang w:val="ru-RU"/>
+              </w:rPr>
               <w:t>-</w:t>
+            </w:r>
+            <w:r>
+              <w:rPr>
+                <w:rFonts w:ascii="Consolas" w:hAnsi="Consolas" w:cs="Times New Roman"/>
+                <w:b/>
+                <w:noProof/>
+                <w:sz w:val="20"/>
+                <w:szCs w:val="20"/>
+                <w:lang w:val="ru-RU"/>
+              </w:rPr>
+              <w:t xml:space="preserve"> 0.0256 = 24.9744</w:t>
+            </w:r>
+          </w:p>
+          <w:p>
+            <w:pPr>
+              <w:spacing w:before="60" w:after="0" w:line="276" w:lineRule="auto"/>
+              <w:rPr>
+                <w:rFonts w:ascii="Consolas" w:hAnsi="Consolas" w:cs="Times New Roman"/>
+                <w:b/>
+                <w:sz w:val="20"/>
+                <w:szCs w:val="20"/>
+              </w:rPr>
+            </w:pPr>
+            <w:r>
+              <w:rPr>
+                <w:rFonts w:ascii="Consolas" w:hAnsi="Consolas" w:cs="Times New Roman"/>
+                <w:b/>
+                <w:sz w:val="20"/>
+                <w:szCs w:val="20"/>
+              </w:rPr>
+              <w:t xml:space="preserve">Заплата за програмиста </w:t>
+            </w:r>
+            <w:r>
+              <w:rPr>
+                <w:rFonts w:ascii="Consolas" w:hAnsi="Consolas" w:cs="Times New Roman"/>
+                <w:b/>
+                <w:noProof/>
+                <w:sz w:val="20"/>
+                <w:szCs w:val="20"/>
+                <w:lang w:val="ru-RU"/>
+              </w:rPr>
+              <w:t>= 24.9744 * 10% = 2.49744</w:t>
+            </w:r>
+          </w:p>
+          <w:p>
+            <w:pPr>
+              <w:spacing w:before="60" w:after="0" w:line="276" w:lineRule="auto"/>
+              <w:rPr>
+                <w:rFonts w:ascii="Consolas" w:hAnsi="Consolas" w:cs="Times New Roman"/>
+                <w:b/>
+                <w:sz w:val="20"/>
+                <w:szCs w:val="20"/>
+              </w:rPr>
+            </w:pPr>
+            <w:r>
+              <w:rPr>
+                <w:rFonts w:ascii="Consolas" w:hAnsi="Consolas" w:cs="Times New Roman"/>
+                <w:b/>
+                <w:sz w:val="20"/>
+                <w:szCs w:val="20"/>
+              </w:rPr>
+              <w:t xml:space="preserve">Такса в долари </w:t>
+            </w:r>
+            <w:r>
+              <w:rPr>
+                <w:rFonts w:ascii="Consolas" w:hAnsi="Consolas" w:cs="Times New Roman"/>
+                <w:b/>
+                <w:noProof/>
+                <w:sz w:val="20"/>
+                <w:szCs w:val="20"/>
+                <w:lang w:val="ru-RU"/>
+              </w:rPr>
+              <w:t>= 0.0256 * 10</w:t>
             </w:r>
             <w:r>
               <w:rPr>
@@ -1295,7 +1593,18 @@
                 <w:szCs w:val="20"/>
                 <w:lang w:val="en-US"/>
               </w:rPr>
-              <w:t xml:space="preserve"> 0.0256 = 24.9744</w:t>
+              <w:t> </w:t>
+            </w:r>
+            <w:r>
+              <w:rPr>
+                <w:rFonts w:ascii="Consolas" w:hAnsi="Consolas" w:cs="Times New Roman"/>
+                <w:b/>
+                <w:noProof/>
+                <w:sz w:val="20"/>
+                <w:szCs w:val="20"/>
+                <w:lang w:val="ru-RU"/>
+              </w:rPr>
+              <w:t>000 = 256</w:t>
             </w:r>
           </w:p>
           <w:p>
@@ -1315,7 +1624,7 @@
                 <w:sz w:val="20"/>
                 <w:szCs w:val="20"/>
               </w:rPr>
-              <w:t xml:space="preserve">Заплата за програмиста </w:t>
+              <w:t>Оставащ биткойн след всички разходи</w:t>
             </w:r>
             <w:r>
               <w:rPr>
@@ -1324,29 +1633,9 @@
                 <w:noProof/>
                 <w:sz w:val="20"/>
                 <w:szCs w:val="20"/>
-                <w:lang w:val="en-US"/>
-              </w:rPr>
-              <w:t>= 24.9744 * 10% = 2.49744</w:t>
-            </w:r>
-          </w:p>
-          <w:p>
-            <w:pPr>
-              <w:spacing w:before="60" w:after="0" w:line="276" w:lineRule="auto"/>
-              <w:rPr>
-                <w:rFonts w:ascii="Consolas" w:hAnsi="Consolas" w:cs="Times New Roman"/>
-                <w:b/>
-                <w:sz w:val="20"/>
-                <w:szCs w:val="20"/>
-              </w:rPr>
-            </w:pPr>
-            <w:r>
-              <w:rPr>
-                <w:rFonts w:ascii="Consolas" w:hAnsi="Consolas" w:cs="Times New Roman"/>
-                <w:b/>
-                <w:sz w:val="20"/>
-                <w:szCs w:val="20"/>
-              </w:rPr>
-              <w:t xml:space="preserve">Такса в долари </w:t>
+                <w:lang w:val="ru-RU"/>
+              </w:rPr>
+              <w:t xml:space="preserve">: 24.9744 </w:t>
             </w:r>
             <w:r>
               <w:rPr>
@@ -1355,29 +1644,9 @@
                 <w:noProof/>
                 <w:sz w:val="20"/>
                 <w:szCs w:val="20"/>
-                <w:lang w:val="en-US"/>
-              </w:rPr>
-              <w:t>= 0.0256 * 10 000 = 256</w:t>
-            </w:r>
-          </w:p>
-          <w:p>
-            <w:pPr>
-              <w:spacing w:before="60" w:after="0" w:line="276" w:lineRule="auto"/>
-              <w:rPr>
-                <w:rFonts w:ascii="Consolas" w:hAnsi="Consolas" w:cs="Times New Roman"/>
-                <w:b/>
-                <w:sz w:val="20"/>
-                <w:szCs w:val="20"/>
-              </w:rPr>
-            </w:pPr>
-            <w:r>
-              <w:rPr>
-                <w:rFonts w:ascii="Consolas" w:hAnsi="Consolas" w:cs="Times New Roman"/>
-                <w:b/>
-                <w:sz w:val="20"/>
-                <w:szCs w:val="20"/>
-              </w:rPr>
-              <w:t>Оставащ биткойн след всички разходи</w:t>
+                <w:lang w:val="ru-RU"/>
+              </w:rPr>
+              <w:t>-</w:t>
             </w:r>
             <w:r>
               <w:rPr>
@@ -1386,29 +1655,7 @@
                 <w:noProof/>
                 <w:sz w:val="20"/>
                 <w:szCs w:val="20"/>
-                <w:lang w:val="en-US"/>
-              </w:rPr>
-              <w:t xml:space="preserve">: 24.9744 </w:t>
-            </w:r>
-            <w:r>
-              <w:rPr>
-                <w:rFonts w:ascii="Consolas" w:hAnsi="Consolas" w:cs="Times New Roman"/>
-                <w:b/>
-                <w:noProof/>
-                <w:sz w:val="20"/>
-                <w:szCs w:val="20"/>
-                <w:lang w:val="en-US"/>
-              </w:rPr>
-              <w:t>-</w:t>
-            </w:r>
-            <w:r>
-              <w:rPr>
-                <w:rFonts w:ascii="Consolas" w:hAnsi="Consolas" w:cs="Times New Roman"/>
-                <w:b/>
-                <w:noProof/>
-                <w:sz w:val="20"/>
-                <w:szCs w:val="20"/>
-                <w:lang w:val="en-US"/>
+                <w:lang w:val="ru-RU"/>
               </w:rPr>
               <w:t xml:space="preserve"> 2.49744 = 22.47696</w:t>
             </w:r>
@@ -1421,7 +1668,7 @@
                 <w:b/>
                 <w:sz w:val="20"/>
                 <w:szCs w:val="20"/>
-                <w:lang w:val="en-US"/>
+                <w:lang w:val="ru-RU"/>
               </w:rPr>
             </w:pPr>
           </w:p>
@@ -1635,7 +1882,7 @@
                 <w:noProof/>
                 <w:sz w:val="20"/>
                 <w:szCs w:val="20"/>
-                <w:lang w:val="en-US"/>
+                <w:lang w:val="ru-RU"/>
               </w:rPr>
               <w:t>: 50</w:t>
             </w:r>
@@ -1666,7 +1913,7 @@
                 <w:noProof/>
                 <w:sz w:val="20"/>
                 <w:szCs w:val="20"/>
-                <w:lang w:val="en-US"/>
+                <w:lang w:val="ru-RU"/>
               </w:rPr>
               <w:t>: 0.256</w:t>
             </w:r>
@@ -1697,7 +1944,7 @@
                 <w:noProof/>
                 <w:sz w:val="20"/>
                 <w:szCs w:val="20"/>
-                <w:lang w:val="en-US"/>
+                <w:lang w:val="ru-RU"/>
               </w:rPr>
               <w:t>: 49.744</w:t>
             </w:r>
@@ -1728,7 +1975,7 @@
                 <w:noProof/>
                 <w:sz w:val="20"/>
                 <w:szCs w:val="20"/>
-                <w:lang w:val="en-US"/>
+                <w:lang w:val="ru-RU"/>
               </w:rPr>
               <w:t>: 4.9744</w:t>
             </w:r>
@@ -1759,7 +2006,7 @@
                 <w:noProof/>
                 <w:sz w:val="20"/>
                 <w:szCs w:val="20"/>
-                <w:lang w:val="en-US"/>
+                <w:lang w:val="ru-RU"/>
               </w:rPr>
               <w:t>: 51.2</w:t>
             </w:r>
@@ -1770,7 +2017,7 @@
               <w:rPr>
                 <w:rFonts w:ascii="Consolas" w:hAnsi="Consolas" w:cs="Times New Roman"/>
                 <w:noProof/>
-                <w:lang w:val="en-US"/>
+                <w:lang w:val="ru-RU"/>
               </w:rPr>
             </w:pPr>
             <w:r>
@@ -1789,7 +2036,7 @@
                 <w:noProof/>
                 <w:sz w:val="20"/>
                 <w:szCs w:val="20"/>
-                <w:lang w:val="en-US"/>
+                <w:lang w:val="ru-RU"/>
               </w:rPr>
               <w:t>: 44.7696</w:t>
             </w:r>
@@ -1804,13 +2051,13 @@
     </w:p>
     <w:p>
       <w:pPr>
-        <w:pStyle w:val="2"/>
+        <w:pStyle w:val="Heading2"/>
         <w:numPr>
           <w:ilvl w:val="0"/>
           <w:numId w:val="0"/>
         </w:numPr>
         <w:rPr>
-          <w:lang w:val="en-US"/>
+          <w:lang w:val="ru-RU"/>
         </w:rPr>
       </w:pPr>
       <w:r>
@@ -1819,7 +2066,7 @@
     </w:p>
     <w:p>
       <w:pPr>
-        <w:pStyle w:val="ad"/>
+        <w:pStyle w:val="ListParagraph"/>
         <w:numPr>
           <w:ilvl w:val="0"/>
           <w:numId w:val="8"/>
@@ -1828,7 +2075,7 @@
         <w:ind w:left="568" w:hanging="284"/>
         <w:contextualSpacing w:val="0"/>
         <w:rPr>
-          <w:lang w:val="en-US"/>
+          <w:lang w:val="ru-RU"/>
         </w:rPr>
       </w:pPr>
       <w:r>
@@ -1836,7 +2083,7 @@
       </w:r>
       <w:r>
         <w:rPr>
-          <w:lang w:val="en-US"/>
+          <w:lang w:val="ru-RU"/>
         </w:rPr>
         <w:t>(</w:t>
       </w:r>
@@ -1845,7 +2092,7 @@
       </w:r>
       <w:r>
         <w:rPr>
-          <w:lang w:val="en-US"/>
+          <w:lang w:val="ru-RU"/>
         </w:rPr>
         <w:t xml:space="preserve">, </w:t>
       </w:r>
@@ -1854,7 +2101,7 @@
       </w:r>
       <w:r>
         <w:rPr>
-          <w:lang w:val="en-US"/>
+          <w:lang w:val="ru-RU"/>
         </w:rPr>
         <w:t xml:space="preserve">, </w:t>
       </w:r>
@@ -1863,7 +2110,7 @@
       </w:r>
       <w:r>
         <w:rPr>
-          <w:lang w:val="en-US"/>
+          <w:lang w:val="ru-RU"/>
         </w:rPr>
         <w:t>)</w:t>
       </w:r>
@@ -2054,7 +2301,7 @@
     </w:p>
     <w:p>
       <w:pPr>
-        <w:pStyle w:val="ad"/>
+        <w:pStyle w:val="ListParagraph"/>
         <w:numPr>
           <w:ilvl w:val="0"/>
           <w:numId w:val="8"/>
@@ -2300,7 +2547,7 @@
 <w:ftr xmlns:wpc="http://schemas.microsoft.com/office/word/2010/wordprocessingCanvas" xmlns:cx="http://schemas.microsoft.com/office/drawing/2014/chartex" xmlns:cx1="http://schemas.microsoft.com/office/drawing/2015/9/8/chartex" xmlns:cx2="http://schemas.microsoft.com/office/drawing/2015/10/21/chartex" xmlns:cx3="http://schemas.microsoft.com/office/drawing/2016/5/9/chartex" xmlns:cx4="http://schemas.microsoft.com/office/drawing/2016/5/10/chartex" xmlns:cx5="http://schemas.microsoft.com/office/drawing/2016/5/11/chartex" xmlns:cx6="http://schemas.microsoft.com/office/drawing/2016/5/12/chartex" xmlns:cx7="http://schemas.microsoft.com/office/drawing/2016/5/13/chartex" xmlns:cx8="http://schemas.microsoft.com/office/drawing/2016/5/14/chartex" xmlns:mc="http://schemas.openxmlformats.org/markup-compatibility/2006" xmlns:aink="http://schemas.microsoft.com/office/drawing/2016/ink" xmlns:am3d="http://schemas.microsoft.com/office/drawing/2017/model3d" xmlns:o="urn:schemas-microsoft-com:office:office" xmlns:r="http://schemas.openxmlformats.org/officeDocument/2006/relationships" xmlns:m="http://schemas.openxmlformats.org/officeDocument/2006/math" xmlns:v="urn:schemas-microsoft-com:vml" xmlns:wp14="http://schemas.microsoft.com/office/word/2010/wordprocessingDrawing" xmlns:wp="http://schemas.openxmlformats.org/drawingml/2006/wordprocessingDrawing" xmlns:w10="urn:schemas-microsoft-com:office:word" xmlns:w="http://schemas.openxmlformats.org/wordprocessingml/2006/main" xmlns:w14="http://schemas.microsoft.com/office/word/2010/wordml" xmlns:w15="http://schemas.microsoft.com/office/word/2012/wordml" xmlns:w16cex="http://schemas.microsoft.com/office/word/2018/wordml/cex" xmlns:w16cid="http://schemas.microsoft.com/office/word/2016/wordml/cid" xmlns:w16="http://schemas.microsoft.com/office/word/2018/wordml" xmlns:w16se="http://schemas.microsoft.com/office/word/2015/wordml/symex" xmlns:wpg="http://schemas.microsoft.com/office/word/2010/wordprocessingGroup" xmlns:wpi="http://schemas.microsoft.com/office/word/2010/wordprocessingInk" xmlns:wne="http://schemas.microsoft.com/office/word/2006/wordml" xmlns:wps="http://schemas.microsoft.com/office/word/2010/wordprocessingShape" mc:Ignorable="w14 w15 w16se w16cid w16 w16cex wp14">
   <w:p>
     <w:pPr>
-      <w:pStyle w:val="a8"/>
+      <w:pStyle w:val="Footer"/>
     </w:pPr>
     <w:r>
       <w:rPr>
@@ -2696,7 +2943,7 @@
                             <w:rPr>
                               <w:sz w:val="19"/>
                               <w:szCs w:val="19"/>
-                              <w:lang w:val="en-US"/>
+                              <w:lang w:val="ru-RU"/>
                             </w:rPr>
                             <w:t>“</w:t>
                           </w:r>
@@ -2711,7 +2958,7 @@
                             <w:rPr>
                               <w:sz w:val="19"/>
                               <w:szCs w:val="19"/>
-                              <w:lang w:val="en-US"/>
+                              <w:lang w:val="ru-RU"/>
                             </w:rPr>
                             <w:t>”</w:t>
                           </w:r>
@@ -2725,7 +2972,7 @@
                           <w:hyperlink r:id="rId1" w:history="1">
                             <w:r>
                               <w:rPr>
-                                <w:rStyle w:val="aa"/>
+                                <w:rStyle w:val="Hyperlink"/>
                                 <w:sz w:val="19"/>
                                 <w:szCs w:val="19"/>
                               </w:rPr>
@@ -2770,7 +3017,7 @@
                           <w:hyperlink r:id="rId2" w:history="1">
                             <w:r>
                               <w:rPr>
-                                <w:rStyle w:val="aa"/>
+                                <w:rStyle w:val="Hyperlink"/>
                                 <w:sz w:val="19"/>
                                 <w:szCs w:val="19"/>
                               </w:rPr>
@@ -2827,7 +3074,7 @@
                       <w:rPr>
                         <w:sz w:val="19"/>
                         <w:szCs w:val="19"/>
-                        <w:lang w:val="en-US"/>
+                        <w:lang w:val="ru-RU"/>
                       </w:rPr>
                       <w:t>“</w:t>
                     </w:r>
@@ -2842,7 +3089,7 @@
                       <w:rPr>
                         <w:sz w:val="19"/>
                         <w:szCs w:val="19"/>
-                        <w:lang w:val="en-US"/>
+                        <w:lang w:val="ru-RU"/>
                       </w:rPr>
                       <w:t>”</w:t>
                     </w:r>
@@ -2856,7 +3103,7 @@
                     <w:hyperlink r:id="rId3" w:history="1">
                       <w:r>
                         <w:rPr>
-                          <w:rStyle w:val="aa"/>
+                          <w:rStyle w:val="Hyperlink"/>
                           <w:sz w:val="19"/>
                           <w:szCs w:val="19"/>
                         </w:rPr>
@@ -2901,7 +3148,7 @@
                     <w:hyperlink r:id="rId4" w:history="1">
                       <w:r>
                         <w:rPr>
-                          <w:rStyle w:val="aa"/>
+                          <w:rStyle w:val="Hyperlink"/>
                           <w:sz w:val="19"/>
                           <w:szCs w:val="19"/>
                         </w:rPr>
@@ -4556,7 +4803,7 @@
     <w:lvl w:ilvl="0" w:tplc="FC7CA8F4">
       <w:start w:val="1"/>
       <w:numFmt w:val="decimal"/>
-      <w:pStyle w:val="2"/>
+      <w:pStyle w:val="Heading2"/>
       <w:lvlText w:val="Задача %1."/>
       <w:lvlJc w:val="left"/>
       <w:pPr>
@@ -5358,7 +5605,7 @@
     <w:lsdException w:name="Unresolved Mention" w:semiHidden="1" w:unhideWhenUsed="1"/>
     <w:lsdException w:name="Smart Link" w:semiHidden="1" w:unhideWhenUsed="1"/>
   </w:latentStyles>
-  <w:style w:type="paragraph" w:default="1" w:styleId="a">
+  <w:style w:type="paragraph" w:default="1" w:styleId="Normal">
     <w:name w:val="Normal"/>
     <w:qFormat/>
     <w:pPr>
@@ -5370,11 +5617,11 @@
       <w:lang w:val="bg-BG"/>
     </w:rPr>
   </w:style>
-  <w:style w:type="paragraph" w:styleId="1">
+  <w:style w:type="paragraph" w:styleId="Heading1">
     <w:name w:val="heading 1"/>
-    <w:basedOn w:val="a"/>
-    <w:next w:val="a"/>
-    <w:link w:val="10"/>
+    <w:basedOn w:val="Normal"/>
+    <w:next w:val="Normal"/>
+    <w:link w:val="Heading1Char"/>
     <w:uiPriority w:val="9"/>
     <w:qFormat/>
     <w:rsid w:val="00F52D32"/>
@@ -5394,11 +5641,11 @@
       <w:szCs w:val="40"/>
     </w:rPr>
   </w:style>
-  <w:style w:type="paragraph" w:styleId="2">
+  <w:style w:type="paragraph" w:styleId="Heading2">
     <w:name w:val="heading 2"/>
-    <w:basedOn w:val="a"/>
-    <w:next w:val="a"/>
-    <w:link w:val="20"/>
+    <w:basedOn w:val="Normal"/>
+    <w:next w:val="Normal"/>
+    <w:link w:val="Heading2Char"/>
     <w:uiPriority w:val="9"/>
     <w:unhideWhenUsed/>
     <w:qFormat/>
@@ -5424,11 +5671,11 @@
       <w:szCs w:val="36"/>
     </w:rPr>
   </w:style>
-  <w:style w:type="paragraph" w:styleId="3">
+  <w:style w:type="paragraph" w:styleId="Heading3">
     <w:name w:val="heading 3"/>
-    <w:basedOn w:val="a"/>
-    <w:next w:val="a"/>
-    <w:link w:val="30"/>
+    <w:basedOn w:val="Normal"/>
+    <w:next w:val="Normal"/>
+    <w:link w:val="Heading3Char"/>
     <w:uiPriority w:val="9"/>
     <w:unhideWhenUsed/>
     <w:qFormat/>
@@ -5448,11 +5695,11 @@
       <w:lang w:val="en-US"/>
     </w:rPr>
   </w:style>
-  <w:style w:type="paragraph" w:styleId="4">
+  <w:style w:type="paragraph" w:styleId="Heading4">
     <w:name w:val="heading 4"/>
-    <w:basedOn w:val="a"/>
-    <w:next w:val="a"/>
-    <w:link w:val="40"/>
+    <w:basedOn w:val="Normal"/>
+    <w:next w:val="Normal"/>
+    <w:link w:val="Heading4Char"/>
     <w:uiPriority w:val="9"/>
     <w:unhideWhenUsed/>
     <w:qFormat/>
@@ -5473,11 +5720,11 @@
       <w:lang w:val="en-US"/>
     </w:rPr>
   </w:style>
-  <w:style w:type="paragraph" w:styleId="5">
+  <w:style w:type="paragraph" w:styleId="Heading5">
     <w:name w:val="heading 5"/>
-    <w:basedOn w:val="4"/>
-    <w:next w:val="a"/>
-    <w:link w:val="50"/>
+    <w:basedOn w:val="Heading4"/>
+    <w:next w:val="Normal"/>
+    <w:link w:val="Heading5Char"/>
     <w:uiPriority w:val="9"/>
     <w:unhideWhenUsed/>
     <w:qFormat/>
@@ -5490,13 +5737,13 @@
       <w:szCs w:val="24"/>
     </w:rPr>
   </w:style>
-  <w:style w:type="character" w:default="1" w:styleId="a0">
+  <w:style w:type="character" w:default="1" w:styleId="DefaultParagraphFont">
     <w:name w:val="Default Paragraph Font"/>
     <w:uiPriority w:val="1"/>
     <w:semiHidden/>
     <w:unhideWhenUsed/>
   </w:style>
-  <w:style w:type="table" w:default="1" w:styleId="a1">
+  <w:style w:type="table" w:default="1" w:styleId="TableNormal">
     <w:name w:val="Normal Table"/>
     <w:uiPriority w:val="99"/>
     <w:semiHidden/>
@@ -5511,15 +5758,15 @@
       </w:tblCellMar>
     </w:tblPr>
   </w:style>
-  <w:style w:type="numbering" w:default="1" w:styleId="a2">
+  <w:style w:type="numbering" w:default="1" w:styleId="NoList">
     <w:name w:val="No List"/>
     <w:uiPriority w:val="99"/>
     <w:semiHidden/>
     <w:unhideWhenUsed/>
   </w:style>
-  <w:style w:type="table" w:styleId="a3">
+  <w:style w:type="table" w:styleId="TableGrid">
     <w:name w:val="Table Grid"/>
-    <w:basedOn w:val="a1"/>
+    <w:basedOn w:val="TableNormal"/>
     <w:uiPriority w:val="59"/>
     <w:rsid w:val="000E5E50"/>
     <w:rPr>
@@ -5538,11 +5785,11 @@
       </w:tblBorders>
     </w:tblPr>
   </w:style>
-  <w:style w:type="paragraph" w:styleId="a4">
+  <w:style w:type="paragraph" w:styleId="Title">
     <w:name w:val="Title"/>
-    <w:basedOn w:val="a"/>
-    <w:next w:val="a"/>
-    <w:link w:val="a5"/>
+    <w:basedOn w:val="Normal"/>
+    <w:next w:val="Normal"/>
+    <w:link w:val="TitleChar"/>
     <w:uiPriority w:val="10"/>
     <w:rsid w:val="005859C3"/>
     <w:pPr>
@@ -5559,9 +5806,9 @@
       <w:szCs w:val="32"/>
     </w:rPr>
   </w:style>
-  <w:style w:type="character" w:customStyle="1" w:styleId="a5">
-    <w:name w:val="Заглавие Знак"/>
-    <w:link w:val="a4"/>
+  <w:style w:type="character" w:customStyle="1" w:styleId="TitleChar">
+    <w:name w:val="Title Char"/>
+    <w:link w:val="Title"/>
     <w:uiPriority w:val="10"/>
     <w:rsid w:val="005859C3"/>
     <w:rPr>
@@ -5574,10 +5821,10 @@
       <w:lang w:eastAsia="en-US"/>
     </w:rPr>
   </w:style>
-  <w:style w:type="paragraph" w:styleId="a6">
+  <w:style w:type="paragraph" w:styleId="Header">
     <w:name w:val="header"/>
-    <w:basedOn w:val="a"/>
-    <w:link w:val="a7"/>
+    <w:basedOn w:val="Normal"/>
+    <w:link w:val="HeaderChar"/>
     <w:uiPriority w:val="99"/>
     <w:unhideWhenUsed/>
     <w:rsid w:val="005859C3"/>
@@ -5588,9 +5835,9 @@
       </w:tabs>
     </w:pPr>
   </w:style>
-  <w:style w:type="character" w:customStyle="1" w:styleId="a7">
-    <w:name w:val="Горен колонтитул Знак"/>
-    <w:link w:val="a6"/>
+  <w:style w:type="character" w:customStyle="1" w:styleId="HeaderChar">
+    <w:name w:val="Header Char"/>
+    <w:link w:val="Header"/>
     <w:uiPriority w:val="99"/>
     <w:rsid w:val="005859C3"/>
     <w:rPr>
@@ -5599,10 +5846,10 @@
       <w:lang w:eastAsia="en-US"/>
     </w:rPr>
   </w:style>
-  <w:style w:type="paragraph" w:styleId="a8">
+  <w:style w:type="paragraph" w:styleId="Footer">
     <w:name w:val="footer"/>
-    <w:basedOn w:val="a"/>
-    <w:link w:val="a9"/>
+    <w:basedOn w:val="Normal"/>
+    <w:link w:val="FooterChar"/>
     <w:uiPriority w:val="99"/>
     <w:unhideWhenUsed/>
     <w:rsid w:val="005859C3"/>
@@ -5613,9 +5860,9 @@
       </w:tabs>
     </w:pPr>
   </w:style>
-  <w:style w:type="character" w:customStyle="1" w:styleId="a9">
-    <w:name w:val="Долен колонтитул Знак"/>
-    <w:link w:val="a8"/>
+  <w:style w:type="character" w:customStyle="1" w:styleId="FooterChar">
+    <w:name w:val="Footer Char"/>
+    <w:link w:val="Footer"/>
     <w:uiPriority w:val="99"/>
     <w:rsid w:val="005859C3"/>
     <w:rPr>
@@ -5634,7 +5881,7 @@
       <w:u w:val="single"/>
     </w:rPr>
   </w:style>
-  <w:style w:type="character" w:styleId="aa">
+  <w:style w:type="character" w:styleId="Hyperlink">
     <w:name w:val="Hyperlink"/>
     <w:uiPriority w:val="99"/>
     <w:unhideWhenUsed/>
@@ -5644,9 +5891,9 @@
       <w:u w:val="single"/>
     </w:rPr>
   </w:style>
-  <w:style w:type="character" w:customStyle="1" w:styleId="10">
-    <w:name w:val="Заглавие 1 Знак"/>
-    <w:link w:val="1"/>
+  <w:style w:type="character" w:customStyle="1" w:styleId="Heading1Char">
+    <w:name w:val="Heading 1 Char"/>
+    <w:link w:val="Heading1"/>
     <w:uiPriority w:val="9"/>
     <w:rsid w:val="00F52D32"/>
     <w:rPr>
@@ -5660,7 +5907,7 @@
       <w:lang w:val="bg-BG"/>
     </w:rPr>
   </w:style>
-  <w:style w:type="character" w:styleId="ab">
+  <w:style w:type="character" w:styleId="UnresolvedMention">
     <w:name w:val="Unresolved Mention"/>
     <w:uiPriority w:val="99"/>
     <w:semiHidden/>
@@ -5671,9 +5918,9 @@
       <w:shd w:val="clear" w:color="auto" w:fill="E1DFDD"/>
     </w:rPr>
   </w:style>
-  <w:style w:type="character" w:customStyle="1" w:styleId="20">
-    <w:name w:val="Заглавие 2 Знак"/>
-    <w:link w:val="2"/>
+  <w:style w:type="character" w:customStyle="1" w:styleId="Heading2Char">
+    <w:name w:val="Heading 2 Char"/>
+    <w:link w:val="Heading2"/>
     <w:uiPriority w:val="9"/>
     <w:rsid w:val="0006102A"/>
     <w:rPr>
@@ -5686,9 +5933,9 @@
       <w:lang w:val="bg-BG"/>
     </w:rPr>
   </w:style>
-  <w:style w:type="character" w:customStyle="1" w:styleId="30">
-    <w:name w:val="Заглавие 3 Знак"/>
-    <w:link w:val="3"/>
+  <w:style w:type="character" w:customStyle="1" w:styleId="Heading3Char">
+    <w:name w:val="Heading 3 Char"/>
+    <w:link w:val="Heading3"/>
     <w:uiPriority w:val="9"/>
     <w:rsid w:val="00F52D32"/>
     <w:rPr>
@@ -5701,7 +5948,7 @@
   </w:style>
   <w:style w:type="paragraph" w:customStyle="1" w:styleId="Code">
     <w:name w:val="Code"/>
-    <w:basedOn w:val="a"/>
+    <w:basedOn w:val="Normal"/>
     <w:link w:val="CodeChar"/>
     <w:qFormat/>
     <w:rsid w:val="00143C8E"/>
@@ -5716,7 +5963,7 @@
       <w:lang w:val="en-US"/>
     </w:rPr>
   </w:style>
-  <w:style w:type="character" w:styleId="ac">
+  <w:style w:type="character" w:styleId="FollowedHyperlink">
     <w:name w:val="FollowedHyperlink"/>
     <w:uiPriority w:val="99"/>
     <w:semiHidden/>
@@ -5739,10 +5986,10 @@
       <w:szCs w:val="22"/>
     </w:rPr>
   </w:style>
-  <w:style w:type="paragraph" w:styleId="ad">
+  <w:style w:type="paragraph" w:styleId="ListParagraph">
     <w:name w:val="List Paragraph"/>
-    <w:basedOn w:val="a"/>
-    <w:link w:val="ae"/>
+    <w:basedOn w:val="Normal"/>
+    <w:link w:val="ListParagraphChar"/>
     <w:uiPriority w:val="34"/>
     <w:qFormat/>
     <w:rsid w:val="00643471"/>
@@ -5751,10 +5998,10 @@
       <w:contextualSpacing/>
     </w:pPr>
   </w:style>
-  <w:style w:type="character" w:customStyle="1" w:styleId="40">
-    <w:name w:val="Заглавие 4 Знак"/>
-    <w:basedOn w:val="a0"/>
-    <w:link w:val="4"/>
+  <w:style w:type="character" w:customStyle="1" w:styleId="Heading4Char">
+    <w:name w:val="Heading 4 Char"/>
+    <w:basedOn w:val="DefaultParagraphFont"/>
+    <w:link w:val="Heading4"/>
     <w:uiPriority w:val="9"/>
     <w:rsid w:val="00405E44"/>
     <w:rPr>
@@ -5766,10 +6013,10 @@
       <w:szCs w:val="28"/>
     </w:rPr>
   </w:style>
-  <w:style w:type="character" w:customStyle="1" w:styleId="ae">
-    <w:name w:val="Списък на абзаци Знак"/>
-    <w:basedOn w:val="a0"/>
-    <w:link w:val="ad"/>
+  <w:style w:type="character" w:customStyle="1" w:styleId="ListParagraphChar">
+    <w:name w:val="List Paragraph Char"/>
+    <w:basedOn w:val="DefaultParagraphFont"/>
+    <w:link w:val="ListParagraph"/>
     <w:uiPriority w:val="34"/>
     <w:qFormat/>
     <w:rsid w:val="00405E44"/>
@@ -5781,13 +6028,13 @@
   </w:style>
   <w:style w:type="character" w:customStyle="1" w:styleId="tlid-translation">
     <w:name w:val="tlid-translation"/>
-    <w:basedOn w:val="a0"/>
+    <w:basedOn w:val="DefaultParagraphFont"/>
     <w:rsid w:val="00405E44"/>
   </w:style>
-  <w:style w:type="character" w:customStyle="1" w:styleId="50">
-    <w:name w:val="Заглавие 5 Знак"/>
-    <w:basedOn w:val="a0"/>
-    <w:link w:val="5"/>
+  <w:style w:type="character" w:customStyle="1" w:styleId="Heading5Char">
+    <w:name w:val="Heading 5 Char"/>
+    <w:basedOn w:val="DefaultParagraphFont"/>
+    <w:link w:val="Heading5"/>
     <w:uiPriority w:val="9"/>
     <w:rsid w:val="00405E44"/>
     <w:rPr>

</xml_diff>